<commit_message>
Update typo in curriculum
</commit_message>
<xml_diff>
--- a/curriculum.docx
+++ b/curriculum.docx
@@ -79,15 +79,7 @@
       <w:bookmarkStart w:id="1" w:name="_1je9inck7l4u"/>
       <w:bookmarkEnd w:id="1"/>
       <w:r>
-        <w:t xml:space="preserve">Learn the underpinnings of many supervised learning </w:t>
-      </w:r>
-      <w:proofErr w:type="gramStart"/>
-      <w:r>
-        <w:t>algorithms, and</w:t>
-      </w:r>
-      <w:proofErr w:type="gramEnd"/>
-      <w:r>
-        <w:t xml:space="preserve"> develop rich python coding practices in the process.</w:t>
+        <w:t>Learn the underpinnings of many supervised learning algorithms, and develop rich python coding practices in the process.</w:t>
       </w:r>
     </w:p>
     <w:p>
@@ -303,15 +295,7 @@
     </w:p>
     <w:p>
       <w:r>
-        <w:t xml:space="preserve">By the end of the video course, you will be equipped with intimate knowledge of how these algorithms </w:t>
-      </w:r>
-      <w:proofErr w:type="gramStart"/>
-      <w:r>
-        <w:t>work, and</w:t>
-      </w:r>
-      <w:proofErr w:type="gramEnd"/>
-      <w:r>
-        <w:t xml:space="preserve"> will possess the know-how needed to apply them to new problems.</w:t>
+        <w:t>By the end of the video course, you will be equipped with intimate knowledge of how these algorithms work, and will possess the know-how needed to apply them to new problems.</w:t>
       </w:r>
     </w:p>
     <w:p>
@@ -477,15 +461,7 @@
     </w:p>
     <w:p>
       <w:r>
-        <w:t xml:space="preserve">3) Implement and grok several well-known supervised learning algorithms from scratch; build out your </w:t>
-      </w:r>
-      <w:proofErr w:type="spellStart"/>
-      <w:r>
-        <w:t>github</w:t>
-      </w:r>
-      <w:proofErr w:type="spellEnd"/>
-      <w:r>
-        <w:t xml:space="preserve"> portfolio and show off what you’re capable of!</w:t>
+        <w:t>3) Implement and grok several well-known supervised learning algorithms from scratch; build out your github portfolio and show off what you’re capable of!</w:t>
       </w:r>
     </w:p>
     <w:p>
@@ -543,27 +519,7 @@
           <w:sz w:val="28"/>
           <w:szCs w:val="28"/>
         </w:rPr>
-        <w:t xml:space="preserve">Taylor smith is a machine learning enthusiast with over five years of experience who loves to apply interesting computational solutions to challenging business problems. Currently working as Principal Data-scientist, Taylor is also an active open-source contributor and staunch </w:t>
-      </w:r>
-      <w:proofErr w:type="spellStart"/>
-      <w:r>
-        <w:rPr>
-          <w:rFonts w:ascii="Arial" w:hAnsi="Arial" w:cs="Arial"/>
-          <w:i/>
-          <w:sz w:val="28"/>
-          <w:szCs w:val="28"/>
-        </w:rPr>
-        <w:t>pythonista</w:t>
-      </w:r>
-      <w:proofErr w:type="spellEnd"/>
-      <w:r>
-        <w:rPr>
-          <w:rFonts w:ascii="Arial" w:hAnsi="Arial" w:cs="Arial"/>
-          <w:i/>
-          <w:sz w:val="28"/>
-          <w:szCs w:val="28"/>
-        </w:rPr>
-        <w:t>.</w:t>
+        <w:t>Taylor smith is a machine learning enthusiast with over five years of experience who loves to apply interesting computational solutions to challenging business problems. Currently working as Principal Data-scientist, Taylor is also an active open-source contributor and staunch pythonista.</w:t>
       </w:r>
       <w:r>
         <w:rPr>
@@ -597,7 +553,6 @@
         <w:t xml:space="preserve"> and </w:t>
       </w:r>
       <w:hyperlink r:id="rId10">
-        <w:proofErr w:type="spellStart"/>
         <w:r>
           <w:rPr>
             <w:rStyle w:val="InternetLink"/>
@@ -607,19 +562,7 @@
             <w:sz w:val="28"/>
             <w:szCs w:val="28"/>
           </w:rPr>
-          <w:t>Github</w:t>
-        </w:r>
-        <w:proofErr w:type="spellEnd"/>
-        <w:r>
-          <w:rPr>
-            <w:rStyle w:val="InternetLink"/>
-            <w:rFonts w:ascii="Arial" w:hAnsi="Arial" w:cs="Arial"/>
-            <w:i/>
-            <w:color w:val="1155CC"/>
-            <w:sz w:val="28"/>
-            <w:szCs w:val="28"/>
-          </w:rPr>
-          <w:t xml:space="preserve"> </w:t>
+          <w:t xml:space="preserve">Github </w:t>
         </w:r>
       </w:hyperlink>
       <w:r>
@@ -833,7 +776,21 @@
         <w:rPr>
           <w:i/>
         </w:rPr>
-        <w:t>In section 1, we’ll introduce supervised machine learning and how it differs from unsupervised machine learning. We’ll also discuss the concept of loss functions and hill climbing, and they are central to all machine learning algorithms we will cover in the course.</w:t>
+        <w:t>In section 1, we’ll introduce supervised machine learning and how it differs from unsupervised machine learning. We’ll also discuss the concept of loss</w:t>
+      </w:r>
+      <w:r>
+        <w:rPr>
+          <w:i/>
+        </w:rPr>
+        <w:t xml:space="preserve"> functions and hill climbing, as</w:t>
+      </w:r>
+      <w:bookmarkStart w:id="6" w:name="_GoBack"/>
+      <w:bookmarkEnd w:id="6"/>
+      <w:r>
+        <w:rPr>
+          <w:i/>
+        </w:rPr>
+        <w:t xml:space="preserve"> they are central to all machine learning algorithms we will cover in the course.</w:t>
       </w:r>
     </w:p>
     <w:p>
@@ -857,10 +814,7 @@
         <w:t xml:space="preserve"> – Getting our environment setup. </w:t>
       </w:r>
       <w:r>
-        <w:t>In this video, we’ll cover a brief real-world example of machine learning and ho</w:t>
-      </w:r>
-      <w:r>
-        <w:t xml:space="preserve">w it impacts our everyday lives, and then </w:t>
+        <w:t xml:space="preserve">In this video, we’ll cover a brief real-world example of machine learning and how it impacts our everyday lives, and then </w:t>
       </w:r>
       <w:r>
         <w:t>we’ll get up and running with Anaconda and create our development environment for future videos.</w:t>
@@ -1358,15 +1312,7 @@
         <w:t xml:space="preserve">. </w:t>
       </w:r>
       <w:r>
-        <w:t xml:space="preserve">Here, we’ll write code for a </w:t>
-      </w:r>
-      <w:proofErr w:type="spellStart"/>
-      <w:r>
-        <w:t>kNN</w:t>
-      </w:r>
-      <w:proofErr w:type="spellEnd"/>
-      <w:r>
-        <w:t xml:space="preserve"> classifier, per the lesson in video 5.</w:t>
+        <w:t>Here, we’ll write code for a kNN classifier, per the lesson in video 5.</w:t>
       </w:r>
     </w:p>
     <w:p>
@@ -1612,15 +1558,7 @@
         <w:t xml:space="preserve">. </w:t>
       </w:r>
       <w:r>
-        <w:t xml:space="preserve">Deep learning is another emerging field in data science and machine learning. Here we’ll cover an introduction to how multilayer </w:t>
-      </w:r>
-      <w:proofErr w:type="spellStart"/>
-      <w:r>
-        <w:t>perceptrons</w:t>
-      </w:r>
-      <w:proofErr w:type="spellEnd"/>
-      <w:r>
-        <w:t xml:space="preserve"> work at a mathematical level.</w:t>
+        <w:t>Deep learning is another emerging field in data science and machine learning. Here we’ll cover an introduction to how multilayer perceptrons work at a mathematical level.</w:t>
       </w:r>
     </w:p>
     <w:p>
@@ -1841,8 +1779,6 @@
         </w:rPr>
         <w:t xml:space="preserve">Storage: </w:t>
       </w:r>
-      <w:bookmarkStart w:id="6" w:name="_GoBack"/>
-      <w:bookmarkEnd w:id="6"/>
       <w:r>
         <w:rPr>
           <w:color w:val="3B3838"/>

</xml_diff>